<commit_message>
[DOCUMENTATION] Updated documentation with new function
Function added GameCenter_Achievement_Load
</commit_message>
<xml_diff>
--- a/source/GameCenter_gml/datafiles/Apple GameCenter Extension.docx
+++ b/source/GameCenter_gml/datafiles/Apple GameCenter Extension.docx
@@ -119,7 +119,7 @@
         <w:p>
           <w:pPr>
             <w:tabs>
-              <w:tab w:val="right" w:pos="9360"/>
+              <w:tab w:val="right" w:leader="none" w:pos="9360"/>
             </w:tabs>
             <w:spacing w:before="80" w:line="240" w:lineRule="auto"/>
             <w:ind w:left="0" w:firstLine="0"/>
@@ -212,7 +212,7 @@
         <w:p>
           <w:pPr>
             <w:tabs>
-              <w:tab w:val="right" w:pos="9360"/>
+              <w:tab w:val="right" w:leader="none" w:pos="9360"/>
             </w:tabs>
             <w:spacing w:before="200" w:line="240" w:lineRule="auto"/>
             <w:ind w:left="0" w:firstLine="0"/>
@@ -300,7 +300,7 @@
         <w:p>
           <w:pPr>
             <w:tabs>
-              <w:tab w:val="right" w:pos="9360"/>
+              <w:tab w:val="right" w:leader="none" w:pos="9360"/>
             </w:tabs>
             <w:spacing w:before="200" w:line="240" w:lineRule="auto"/>
             <w:ind w:left="0" w:firstLine="0"/>
@@ -388,7 +388,7 @@
         <w:p>
           <w:pPr>
             <w:tabs>
-              <w:tab w:val="right" w:pos="9360"/>
+              <w:tab w:val="right" w:leader="none" w:pos="9360"/>
             </w:tabs>
             <w:spacing w:before="200" w:line="240" w:lineRule="auto"/>
             <w:ind w:left="0" w:firstLine="0"/>
@@ -462,7 +462,7 @@
               <w:vertAlign w:val="baseline"/>
               <w:rtl w:val="0"/>
             </w:rPr>
-            <w:t xml:space="preserve">6</w:t>
+            <w:t xml:space="preserve">7</w:t>
           </w:r>
           <w:r>
             <w:fldChar w:fldCharType="end"/>
@@ -476,7 +476,7 @@
         <w:p>
           <w:pPr>
             <w:tabs>
-              <w:tab w:val="right" w:pos="9360"/>
+              <w:tab w:val="right" w:leader="none" w:pos="9360"/>
             </w:tabs>
             <w:spacing w:before="60" w:line="240" w:lineRule="auto"/>
             <w:ind w:left="360" w:firstLine="0"/>
@@ -550,7 +550,7 @@
               <w:vertAlign w:val="baseline"/>
               <w:rtl w:val="0"/>
             </w:rPr>
-            <w:t xml:space="preserve">6</w:t>
+            <w:t xml:space="preserve">7</w:t>
           </w:r>
           <w:r>
             <w:fldChar w:fldCharType="end"/>
@@ -564,7 +564,7 @@
         <w:p>
           <w:pPr>
             <w:tabs>
-              <w:tab w:val="right" w:pos="9360"/>
+              <w:tab w:val="right" w:leader="none" w:pos="9360"/>
             </w:tabs>
             <w:spacing w:before="60" w:line="240" w:lineRule="auto"/>
             <w:ind w:left="360" w:firstLine="0"/>
@@ -638,7 +638,7 @@
               <w:vertAlign w:val="baseline"/>
               <w:rtl w:val="0"/>
             </w:rPr>
-            <w:t xml:space="preserve">8</w:t>
+            <w:t xml:space="preserve">9</w:t>
           </w:r>
           <w:r>
             <w:fldChar w:fldCharType="end"/>
@@ -652,7 +652,7 @@
         <w:p>
           <w:pPr>
             <w:tabs>
-              <w:tab w:val="right" w:pos="9360"/>
+              <w:tab w:val="right" w:leader="none" w:pos="9360"/>
             </w:tabs>
             <w:spacing w:before="60" w:line="240" w:lineRule="auto"/>
             <w:ind w:left="360" w:firstLine="0"/>
@@ -726,7 +726,7 @@
               <w:vertAlign w:val="baseline"/>
               <w:rtl w:val="0"/>
             </w:rPr>
-            <w:t xml:space="preserve">9</w:t>
+            <w:t xml:space="preserve">10</w:t>
           </w:r>
           <w:r>
             <w:fldChar w:fldCharType="end"/>
@@ -740,7 +740,7 @@
         <w:p>
           <w:pPr>
             <w:tabs>
-              <w:tab w:val="right" w:pos="9360"/>
+              <w:tab w:val="right" w:leader="none" w:pos="9360"/>
             </w:tabs>
             <w:spacing w:before="60" w:line="240" w:lineRule="auto"/>
             <w:ind w:left="360" w:firstLine="0"/>
@@ -814,7 +814,7 @@
               <w:vertAlign w:val="baseline"/>
               <w:rtl w:val="0"/>
             </w:rPr>
-            <w:t xml:space="preserve">11</w:t>
+            <w:t xml:space="preserve">12</w:t>
           </w:r>
           <w:r>
             <w:fldChar w:fldCharType="end"/>
@@ -828,7 +828,7 @@
         <w:p>
           <w:pPr>
             <w:tabs>
-              <w:tab w:val="right" w:pos="9360"/>
+              <w:tab w:val="right" w:leader="none" w:pos="9360"/>
             </w:tabs>
             <w:spacing w:before="200" w:line="240" w:lineRule="auto"/>
             <w:ind w:left="0" w:firstLine="0"/>
@@ -902,7 +902,7 @@
               <w:vertAlign w:val="baseline"/>
               <w:rtl w:val="0"/>
             </w:rPr>
-            <w:t xml:space="preserve">12</w:t>
+            <w:t xml:space="preserve">13</w:t>
           </w:r>
           <w:r>
             <w:fldChar w:fldCharType="end"/>
@@ -916,7 +916,7 @@
         <w:p>
           <w:pPr>
             <w:tabs>
-              <w:tab w:val="right" w:pos="9360"/>
+              <w:tab w:val="right" w:leader="none" w:pos="9360"/>
             </w:tabs>
             <w:spacing w:before="60" w:line="240" w:lineRule="auto"/>
             <w:ind w:left="360" w:firstLine="0"/>
@@ -990,7 +990,7 @@
               <w:vertAlign w:val="baseline"/>
               <w:rtl w:val="0"/>
             </w:rPr>
-            <w:t xml:space="preserve">12</w:t>
+            <w:t xml:space="preserve">13</w:t>
           </w:r>
           <w:r>
             <w:fldChar w:fldCharType="end"/>
@@ -1004,7 +1004,7 @@
         <w:p>
           <w:pPr>
             <w:tabs>
-              <w:tab w:val="right" w:pos="9360"/>
+              <w:tab w:val="right" w:leader="none" w:pos="9360"/>
             </w:tabs>
             <w:spacing w:before="60" w:line="240" w:lineRule="auto"/>
             <w:ind w:left="720" w:firstLine="0"/>
@@ -1078,7 +1078,7 @@
               <w:vertAlign w:val="baseline"/>
               <w:rtl w:val="0"/>
             </w:rPr>
-            <w:t xml:space="preserve">12</w:t>
+            <w:t xml:space="preserve">13</w:t>
           </w:r>
           <w:r>
             <w:fldChar w:fldCharType="end"/>
@@ -1092,7 +1092,7 @@
         <w:p>
           <w:pPr>
             <w:tabs>
-              <w:tab w:val="right" w:pos="9360"/>
+              <w:tab w:val="right" w:leader="none" w:pos="9360"/>
             </w:tabs>
             <w:spacing w:before="60" w:line="240" w:lineRule="auto"/>
             <w:ind w:left="720" w:firstLine="0"/>
@@ -1166,7 +1166,7 @@
               <w:vertAlign w:val="baseline"/>
               <w:rtl w:val="0"/>
             </w:rPr>
-            <w:t xml:space="preserve">12</w:t>
+            <w:t xml:space="preserve">13</w:t>
           </w:r>
           <w:r>
             <w:fldChar w:fldCharType="end"/>
@@ -1180,7 +1180,7 @@
         <w:p>
           <w:pPr>
             <w:tabs>
-              <w:tab w:val="right" w:pos="9360"/>
+              <w:tab w:val="right" w:leader="none" w:pos="9360"/>
             </w:tabs>
             <w:spacing w:before="60" w:line="240" w:lineRule="auto"/>
             <w:ind w:left="720" w:firstLine="0"/>
@@ -1254,7 +1254,7 @@
               <w:vertAlign w:val="baseline"/>
               <w:rtl w:val="0"/>
             </w:rPr>
-            <w:t xml:space="preserve">12</w:t>
+            <w:t xml:space="preserve">13</w:t>
           </w:r>
           <w:r>
             <w:fldChar w:fldCharType="end"/>
@@ -1268,7 +1268,7 @@
         <w:p>
           <w:pPr>
             <w:tabs>
-              <w:tab w:val="right" w:pos="9360"/>
+              <w:tab w:val="right" w:leader="none" w:pos="9360"/>
             </w:tabs>
             <w:spacing w:before="60" w:line="240" w:lineRule="auto"/>
             <w:ind w:left="720" w:firstLine="0"/>
@@ -1342,7 +1342,7 @@
               <w:vertAlign w:val="baseline"/>
               <w:rtl w:val="0"/>
             </w:rPr>
-            <w:t xml:space="preserve">12</w:t>
+            <w:t xml:space="preserve">13</w:t>
           </w:r>
           <w:r>
             <w:fldChar w:fldCharType="end"/>
@@ -1356,7 +1356,7 @@
         <w:p>
           <w:pPr>
             <w:tabs>
-              <w:tab w:val="right" w:pos="9360"/>
+              <w:tab w:val="right" w:leader="none" w:pos="9360"/>
             </w:tabs>
             <w:spacing w:before="60" w:line="240" w:lineRule="auto"/>
             <w:ind w:left="360" w:firstLine="0"/>
@@ -1430,7 +1430,7 @@
               <w:vertAlign w:val="baseline"/>
               <w:rtl w:val="0"/>
             </w:rPr>
-            <w:t xml:space="preserve">13</w:t>
+            <w:t xml:space="preserve">14</w:t>
           </w:r>
           <w:r>
             <w:fldChar w:fldCharType="end"/>
@@ -1444,7 +1444,7 @@
         <w:p>
           <w:pPr>
             <w:tabs>
-              <w:tab w:val="right" w:pos="9360"/>
+              <w:tab w:val="right" w:leader="none" w:pos="9360"/>
             </w:tabs>
             <w:spacing w:before="60" w:line="240" w:lineRule="auto"/>
             <w:ind w:left="720" w:firstLine="0"/>
@@ -1518,7 +1518,7 @@
               <w:vertAlign w:val="baseline"/>
               <w:rtl w:val="0"/>
             </w:rPr>
-            <w:t xml:space="preserve">13</w:t>
+            <w:t xml:space="preserve">14</w:t>
           </w:r>
           <w:r>
             <w:fldChar w:fldCharType="end"/>
@@ -1532,7 +1532,7 @@
         <w:p>
           <w:pPr>
             <w:tabs>
-              <w:tab w:val="right" w:pos="9360"/>
+              <w:tab w:val="right" w:leader="none" w:pos="9360"/>
             </w:tabs>
             <w:spacing w:before="60" w:line="240" w:lineRule="auto"/>
             <w:ind w:left="720" w:firstLine="0"/>
@@ -1606,7 +1606,7 @@
               <w:vertAlign w:val="baseline"/>
               <w:rtl w:val="0"/>
             </w:rPr>
-            <w:t xml:space="preserve">13</w:t>
+            <w:t xml:space="preserve">14</w:t>
           </w:r>
           <w:r>
             <w:fldChar w:fldCharType="end"/>
@@ -1620,7 +1620,7 @@
         <w:p>
           <w:pPr>
             <w:tabs>
-              <w:tab w:val="right" w:pos="9360"/>
+              <w:tab w:val="right" w:leader="none" w:pos="9360"/>
             </w:tabs>
             <w:spacing w:before="60" w:line="240" w:lineRule="auto"/>
             <w:ind w:left="360" w:firstLine="0"/>
@@ -1694,7 +1694,7 @@
               <w:vertAlign w:val="baseline"/>
               <w:rtl w:val="0"/>
             </w:rPr>
-            <w:t xml:space="preserve">14</w:t>
+            <w:t xml:space="preserve">15</w:t>
           </w:r>
           <w:r>
             <w:fldChar w:fldCharType="end"/>
@@ -1708,7 +1708,7 @@
         <w:p>
           <w:pPr>
             <w:tabs>
-              <w:tab w:val="right" w:pos="9360"/>
+              <w:tab w:val="right" w:leader="none" w:pos="9360"/>
             </w:tabs>
             <w:spacing w:before="60" w:line="240" w:lineRule="auto"/>
             <w:ind w:left="720" w:firstLine="0"/>
@@ -1782,7 +1782,7 @@
               <w:vertAlign w:val="baseline"/>
               <w:rtl w:val="0"/>
             </w:rPr>
-            <w:t xml:space="preserve">14</w:t>
+            <w:t xml:space="preserve">15</w:t>
           </w:r>
           <w:r>
             <w:fldChar w:fldCharType="end"/>
@@ -1796,7 +1796,7 @@
         <w:p>
           <w:pPr>
             <w:tabs>
-              <w:tab w:val="right" w:pos="9360"/>
+              <w:tab w:val="right" w:leader="none" w:pos="9360"/>
             </w:tabs>
             <w:spacing w:before="60" w:line="240" w:lineRule="auto"/>
             <w:ind w:left="360" w:firstLine="0"/>
@@ -1870,7 +1870,7 @@
               <w:vertAlign w:val="baseline"/>
               <w:rtl w:val="0"/>
             </w:rPr>
-            <w:t xml:space="preserve">15</w:t>
+            <w:t xml:space="preserve">16</w:t>
           </w:r>
           <w:r>
             <w:fldChar w:fldCharType="end"/>
@@ -1884,10 +1884,10 @@
         <w:p>
           <w:pPr>
             <w:tabs>
-              <w:tab w:val="right" w:pos="9360"/>
+              <w:tab w:val="right" w:leader="none" w:pos="9360"/>
             </w:tabs>
             <w:spacing w:before="60" w:line="240" w:lineRule="auto"/>
-            <w:ind w:left="1080" w:firstLine="0"/>
+            <w:ind w:left="720" w:firstLine="0"/>
             <w:rPr>
               <w:rFonts w:ascii="Helvetica Neue" w:cs="Helvetica Neue" w:eastAsia="Helvetica Neue" w:hAnsi="Helvetica Neue"/>
               <w:b w:val="0"/>
@@ -1958,7 +1958,7 @@
               <w:vertAlign w:val="baseline"/>
               <w:rtl w:val="0"/>
             </w:rPr>
-            <w:t xml:space="preserve">15</w:t>
+            <w:t xml:space="preserve">16</w:t>
           </w:r>
           <w:r>
             <w:fldChar w:fldCharType="end"/>
@@ -1972,7 +1972,7 @@
         <w:p>
           <w:pPr>
             <w:tabs>
-              <w:tab w:val="right" w:pos="9360"/>
+              <w:tab w:val="right" w:leader="none" w:pos="9360"/>
             </w:tabs>
             <w:spacing w:before="60" w:line="240" w:lineRule="auto"/>
             <w:ind w:left="720" w:firstLine="0"/>
@@ -2046,7 +2046,7 @@
               <w:vertAlign w:val="baseline"/>
               <w:rtl w:val="0"/>
             </w:rPr>
-            <w:t xml:space="preserve">15</w:t>
+            <w:t xml:space="preserve">16</w:t>
           </w:r>
           <w:r>
             <w:fldChar w:fldCharType="end"/>
@@ -2060,7 +2060,7 @@
         <w:p>
           <w:pPr>
             <w:tabs>
-              <w:tab w:val="right" w:pos="9360"/>
+              <w:tab w:val="right" w:leader="none" w:pos="9360"/>
             </w:tabs>
             <w:spacing w:before="60" w:line="240" w:lineRule="auto"/>
             <w:ind w:left="720" w:firstLine="0"/>
@@ -2134,7 +2134,7 @@
               <w:vertAlign w:val="baseline"/>
               <w:rtl w:val="0"/>
             </w:rPr>
-            <w:t xml:space="preserve">15</w:t>
+            <w:t xml:space="preserve">17</w:t>
           </w:r>
           <w:r>
             <w:fldChar w:fldCharType="end"/>
@@ -2148,7 +2148,7 @@
         <w:p>
           <w:pPr>
             <w:tabs>
-              <w:tab w:val="right" w:pos="9360"/>
+              <w:tab w:val="right" w:leader="none" w:pos="9360"/>
             </w:tabs>
             <w:spacing w:before="60" w:line="240" w:lineRule="auto"/>
             <w:ind w:left="720" w:firstLine="0"/>
@@ -2222,7 +2222,7 @@
               <w:vertAlign w:val="baseline"/>
               <w:rtl w:val="0"/>
             </w:rPr>
-            <w:t xml:space="preserve">16</w:t>
+            <w:t xml:space="preserve">17</w:t>
           </w:r>
           <w:r>
             <w:fldChar w:fldCharType="end"/>
@@ -2236,7 +2236,7 @@
         <w:p>
           <w:pPr>
             <w:tabs>
-              <w:tab w:val="right" w:pos="9360"/>
+              <w:tab w:val="right" w:leader="none" w:pos="9360"/>
             </w:tabs>
             <w:spacing w:before="60" w:line="240" w:lineRule="auto"/>
             <w:ind w:left="720" w:firstLine="0"/>
@@ -2310,7 +2310,7 @@
               <w:vertAlign w:val="baseline"/>
               <w:rtl w:val="0"/>
             </w:rPr>
-            <w:t xml:space="preserve">16</w:t>
+            <w:t xml:space="preserve">17</w:t>
           </w:r>
           <w:r>
             <w:fldChar w:fldCharType="end"/>
@@ -2324,7 +2324,7 @@
         <w:p>
           <w:pPr>
             <w:tabs>
-              <w:tab w:val="right" w:pos="9360"/>
+              <w:tab w:val="right" w:leader="none" w:pos="9360"/>
             </w:tabs>
             <w:spacing w:before="60" w:line="240" w:lineRule="auto"/>
             <w:ind w:left="720" w:firstLine="0"/>
@@ -2398,7 +2398,7 @@
               <w:vertAlign w:val="baseline"/>
               <w:rtl w:val="0"/>
             </w:rPr>
-            <w:t xml:space="preserve">17</w:t>
+            <w:t xml:space="preserve">18</w:t>
           </w:r>
           <w:r>
             <w:fldChar w:fldCharType="end"/>
@@ -2412,7 +2412,7 @@
         <w:p>
           <w:pPr>
             <w:tabs>
-              <w:tab w:val="right" w:pos="9360"/>
+              <w:tab w:val="right" w:leader="none" w:pos="9360"/>
             </w:tabs>
             <w:spacing w:before="60" w:line="240" w:lineRule="auto"/>
             <w:ind w:left="360" w:firstLine="0"/>
@@ -2486,7 +2486,7 @@
               <w:vertAlign w:val="baseline"/>
               <w:rtl w:val="0"/>
             </w:rPr>
-            <w:t xml:space="preserve">18</w:t>
+            <w:t xml:space="preserve">19</w:t>
           </w:r>
           <w:r>
             <w:fldChar w:fldCharType="end"/>
@@ -2500,7 +2500,7 @@
         <w:p>
           <w:pPr>
             <w:tabs>
-              <w:tab w:val="right" w:pos="9360"/>
+              <w:tab w:val="right" w:leader="none" w:pos="9360"/>
             </w:tabs>
             <w:spacing w:before="60" w:line="240" w:lineRule="auto"/>
             <w:ind w:left="720" w:firstLine="0"/>
@@ -2574,7 +2574,7 @@
               <w:vertAlign w:val="baseline"/>
               <w:rtl w:val="0"/>
             </w:rPr>
-            <w:t xml:space="preserve">18</w:t>
+            <w:t xml:space="preserve">19</w:t>
           </w:r>
           <w:r>
             <w:fldChar w:fldCharType="end"/>
@@ -2588,7 +2588,7 @@
         <w:p>
           <w:pPr>
             <w:tabs>
-              <w:tab w:val="right" w:pos="9360"/>
+              <w:tab w:val="right" w:leader="none" w:pos="9360"/>
             </w:tabs>
             <w:spacing w:before="60" w:line="240" w:lineRule="auto"/>
             <w:ind w:left="720" w:firstLine="0"/>
@@ -2662,7 +2662,7 @@
               <w:vertAlign w:val="baseline"/>
               <w:rtl w:val="0"/>
             </w:rPr>
-            <w:t xml:space="preserve">18</w:t>
+            <w:t xml:space="preserve">19</w:t>
           </w:r>
           <w:r>
             <w:fldChar w:fldCharType="end"/>
@@ -2676,7 +2676,7 @@
         <w:p>
           <w:pPr>
             <w:tabs>
-              <w:tab w:val="right" w:pos="9360"/>
+              <w:tab w:val="right" w:leader="none" w:pos="9360"/>
             </w:tabs>
             <w:spacing w:before="60" w:line="240" w:lineRule="auto"/>
             <w:ind w:left="720" w:firstLine="0"/>
@@ -2750,7 +2750,7 @@
               <w:vertAlign w:val="baseline"/>
               <w:rtl w:val="0"/>
             </w:rPr>
-            <w:t xml:space="preserve">18</w:t>
+            <w:t xml:space="preserve">19</w:t>
           </w:r>
           <w:r>
             <w:fldChar w:fldCharType="end"/>
@@ -2764,7 +2764,7 @@
         <w:p>
           <w:pPr>
             <w:tabs>
-              <w:tab w:val="right" w:pos="9360"/>
+              <w:tab w:val="right" w:leader="none" w:pos="9360"/>
             </w:tabs>
             <w:spacing w:before="60" w:line="240" w:lineRule="auto"/>
             <w:ind w:left="720" w:firstLine="0"/>
@@ -2838,7 +2838,7 @@
               <w:vertAlign w:val="baseline"/>
               <w:rtl w:val="0"/>
             </w:rPr>
-            <w:t xml:space="preserve">18</w:t>
+            <w:t xml:space="preserve">19</w:t>
           </w:r>
           <w:r>
             <w:fldChar w:fldCharType="end"/>
@@ -2852,7 +2852,7 @@
         <w:p>
           <w:pPr>
             <w:tabs>
-              <w:tab w:val="right" w:pos="9360"/>
+              <w:tab w:val="right" w:leader="none" w:pos="9360"/>
             </w:tabs>
             <w:spacing w:before="60" w:line="240" w:lineRule="auto"/>
             <w:ind w:left="720" w:firstLine="0"/>
@@ -2926,7 +2926,7 @@
               <w:vertAlign w:val="baseline"/>
               <w:rtl w:val="0"/>
             </w:rPr>
-            <w:t xml:space="preserve">19</w:t>
+            <w:t xml:space="preserve">20</w:t>
           </w:r>
           <w:r>
             <w:fldChar w:fldCharType="end"/>
@@ -2940,7 +2940,7 @@
         <w:p>
           <w:pPr>
             <w:tabs>
-              <w:tab w:val="right" w:pos="9360"/>
+              <w:tab w:val="right" w:leader="none" w:pos="9360"/>
             </w:tabs>
             <w:spacing w:before="200" w:line="240" w:lineRule="auto"/>
             <w:ind w:left="0" w:firstLine="0"/>
@@ -3014,7 +3014,7 @@
               <w:vertAlign w:val="baseline"/>
               <w:rtl w:val="0"/>
             </w:rPr>
-            <w:t xml:space="preserve">20</w:t>
+            <w:t xml:space="preserve">21</w:t>
           </w:r>
           <w:r>
             <w:fldChar w:fldCharType="end"/>
@@ -3028,7 +3028,7 @@
         <w:p>
           <w:pPr>
             <w:tabs>
-              <w:tab w:val="right" w:pos="9360"/>
+              <w:tab w:val="right" w:leader="none" w:pos="9360"/>
             </w:tabs>
             <w:spacing w:before="60" w:line="240" w:lineRule="auto"/>
             <w:ind w:left="360" w:firstLine="0"/>
@@ -3102,7 +3102,7 @@
               <w:vertAlign w:val="baseline"/>
               <w:rtl w:val="0"/>
             </w:rPr>
-            <w:t xml:space="preserve">20</w:t>
+            <w:t xml:space="preserve">21</w:t>
           </w:r>
           <w:r>
             <w:fldChar w:fldCharType="end"/>
@@ -3116,7 +3116,7 @@
         <w:p>
           <w:pPr>
             <w:tabs>
-              <w:tab w:val="right" w:pos="9360"/>
+              <w:tab w:val="right" w:leader="none" w:pos="9360"/>
             </w:tabs>
             <w:spacing w:before="60" w:line="240" w:lineRule="auto"/>
             <w:ind w:left="360" w:firstLine="0"/>
@@ -3190,7 +3190,7 @@
               <w:vertAlign w:val="baseline"/>
               <w:rtl w:val="0"/>
             </w:rPr>
-            <w:t xml:space="preserve">20</w:t>
+            <w:t xml:space="preserve">21</w:t>
           </w:r>
           <w:r>
             <w:fldChar w:fldCharType="end"/>
@@ -3204,7 +3204,7 @@
         <w:p>
           <w:pPr>
             <w:tabs>
-              <w:tab w:val="right" w:pos="9360"/>
+              <w:tab w:val="right" w:leader="none" w:pos="9360"/>
             </w:tabs>
             <w:spacing w:before="200" w:line="240" w:lineRule="auto"/>
             <w:ind w:left="0" w:firstLine="0"/>
@@ -3278,7 +3278,7 @@
               <w:vertAlign w:val="baseline"/>
               <w:rtl w:val="0"/>
             </w:rPr>
-            <w:t xml:space="preserve">21</w:t>
+            <w:t xml:space="preserve">22</w:t>
           </w:r>
           <w:r>
             <w:fldChar w:fldCharType="end"/>
@@ -3292,7 +3292,7 @@
         <w:p>
           <w:pPr>
             <w:tabs>
-              <w:tab w:val="right" w:pos="9360"/>
+              <w:tab w:val="right" w:leader="none" w:pos="9360"/>
             </w:tabs>
             <w:spacing w:before="60" w:line="240" w:lineRule="auto"/>
             <w:ind w:left="360" w:firstLine="0"/>
@@ -3366,7 +3366,7 @@
               <w:vertAlign w:val="baseline"/>
               <w:rtl w:val="0"/>
             </w:rPr>
-            <w:t xml:space="preserve">21</w:t>
+            <w:t xml:space="preserve">22</w:t>
           </w:r>
           <w:r>
             <w:fldChar w:fldCharType="end"/>
@@ -3380,7 +3380,7 @@
         <w:p>
           <w:pPr>
             <w:tabs>
-              <w:tab w:val="right" w:pos="9360"/>
+              <w:tab w:val="right" w:leader="none" w:pos="9360"/>
             </w:tabs>
             <w:spacing w:after="80" w:before="60" w:line="240" w:lineRule="auto"/>
             <w:ind w:left="360" w:firstLine="0"/>
@@ -3454,7 +3454,7 @@
               <w:vertAlign w:val="baseline"/>
               <w:rtl w:val="0"/>
             </w:rPr>
-            <w:t xml:space="preserve">21</w:t>
+            <w:t xml:space="preserve">22</w:t>
           </w:r>
           <w:r>
             <w:fldChar w:fldCharType="end"/>
@@ -3475,7 +3475,7 @@
         <w:pageBreakBefore w:val="0"/>
         <w:rPr/>
       </w:pPr>
-      <w:bookmarkStart w:colFirst="0" w:colLast="0" w:name="_pysmg1ghpxyl" w:id="0"/>
+      <w:bookmarkStart w:colFirst="0" w:colLast="0" w:name="_ci4y1xcp5z1g" w:id="0"/>
       <w:bookmarkEnd w:id="0"/>
       <w:r>
         <w:rPr>
@@ -3530,7 +3530,7 @@
         </w:rPr>
         <w:t xml:space="preserve">Game Center lets players build an identity across Apple platforms and enables features like the Game Center leaderboards, achievements, multiplayer functionality, dashboard, and more. Add features within your custom user interface or take advantage of the updated Game Center user interface (</w:t>
       </w:r>
-      <w:hyperlink r:id="rId7">
+      <w:hyperlink r:id="rId6">
         <w:r>
           <w:rPr>
             <w:color w:val="1155cc"/>
@@ -3819,7 +3819,7 @@
         </w:rPr>
         <w:t xml:space="preserve">The Apple GameCenter extension is to be used alongside your Apple Developer account (</w:t>
       </w:r>
-      <w:hyperlink r:id="rId8">
+      <w:hyperlink r:id="rId7">
         <w:r>
           <w:rPr>
             <w:color w:val="1155cc"/>
@@ -3852,7 +3852,7 @@
         </w:rPr>
         <w:t xml:space="preserve">For creating leaderboards follow this guide: </w:t>
       </w:r>
-      <w:hyperlink r:id="rId9">
+      <w:hyperlink r:id="rId8">
         <w:r>
           <w:rPr>
             <w:color w:val="1155cc"/>
@@ -3875,6 +3875,7 @@
           <w:ilvl w:val="0"/>
           <w:numId w:val="5"/>
         </w:numPr>
+        <w:spacing w:after="0" w:afterAutospacing="0"/>
         <w:ind w:left="720" w:hanging="360"/>
         <w:jc w:val="left"/>
       </w:pPr>
@@ -3884,7 +3885,7 @@
         </w:rPr>
         <w:t xml:space="preserve">For creating achievements follow the guide: </w:t>
       </w:r>
-      <w:hyperlink r:id="rId10">
+      <w:hyperlink r:id="rId9">
         <w:r>
           <w:rPr>
             <w:color w:val="1155cc"/>
@@ -3894,6 +3895,308 @@
           <w:t xml:space="preserve">Adding Achievements</w:t>
         </w:r>
       </w:hyperlink>
+      <w:r>
+        <w:rPr>
+          <w:rtl w:val="0"/>
+        </w:rPr>
+        <w:br w:type="textWrapping"/>
+      </w:r>
+    </w:p>
+    <w:p>
+      <w:pPr>
+        <w:numPr>
+          <w:ilvl w:val="0"/>
+          <w:numId w:val="5"/>
+        </w:numPr>
+        <w:ind w:left="720" w:hanging="360"/>
+        <w:jc w:val="left"/>
+        <w:rPr>
+          <w:u w:val="none"/>
+        </w:rPr>
+      </w:pPr>
+      <w:r>
+        <w:rPr>
+          <w:rtl w:val="0"/>
+        </w:rPr>
+        <w:t xml:space="preserve">If you intend to use </w:t>
+      </w:r>
+      <w:hyperlink w:anchor="_4ea9vvurfm2u">
+        <w:r>
+          <w:rPr>
+            <w:color w:val="1155cc"/>
+            <w:u w:val="single"/>
+            <w:rtl w:val="0"/>
+          </w:rPr>
+          <w:t xml:space="preserve">Save Games</w:t>
+        </w:r>
+      </w:hyperlink>
+      <w:r>
+        <w:rPr>
+          <w:rtl w:val="0"/>
+        </w:rPr>
+        <w:t xml:space="preserve"> functionality you need to create a new iCloud container using your apple developer account dashboard (</w:t>
+      </w:r>
+      <w:hyperlink r:id="rId10">
+        <w:r>
+          <w:rPr>
+            <w:color w:val="1155cc"/>
+            <w:u w:val="single"/>
+            <w:rtl w:val="0"/>
+          </w:rPr>
+          <w:t xml:space="preserve">dashboard link</w:t>
+        </w:r>
+      </w:hyperlink>
+      <w:r>
+        <w:rPr>
+          <w:rtl w:val="0"/>
+        </w:rPr>
+        <w:t xml:space="preserve">).</w:t>
+      </w:r>
+    </w:p>
+    <w:p>
+      <w:pPr>
+        <w:ind w:left="720" w:firstLine="0"/>
+        <w:jc w:val="left"/>
+        <w:rPr/>
+      </w:pPr>
+      <w:r>
+        <w:rPr>
+          <w:rtl w:val="0"/>
+        </w:rPr>
+        <w:t xml:space="preserve">This also needs to be set up inside the project itself, following these steps:</w:t>
+        <w:br w:type="textWrapping"/>
+      </w:r>
+      <w:r>
+        <w:rPr/>
+        <w:drawing>
+          <wp:inline distB="114300" distT="114300" distL="114300" distR="114300">
+            <wp:extent cx="4124325" cy="1181100"/>
+            <wp:effectExtent b="0" l="0" r="0" t="0"/>
+            <wp:docPr id="2" name="image2.png"/>
+            <a:graphic>
+              <a:graphicData uri="http://schemas.openxmlformats.org/drawingml/2006/picture">
+                <pic:pic>
+                  <pic:nvPicPr>
+                    <pic:cNvPr id="0" name="image2.png"/>
+                    <pic:cNvPicPr preferRelativeResize="0"/>
+                  </pic:nvPicPr>
+                  <pic:blipFill>
+                    <a:blip r:embed="rId11"/>
+                    <a:srcRect b="0" l="0" r="0" t="0"/>
+                    <a:stretch>
+                      <a:fillRect/>
+                    </a:stretch>
+                  </pic:blipFill>
+                  <pic:spPr>
+                    <a:xfrm>
+                      <a:off x="0" y="0"/>
+                      <a:ext cx="4124325" cy="1181100"/>
+                    </a:xfrm>
+                    <a:prstGeom prst="rect"/>
+                    <a:ln/>
+                  </pic:spPr>
+                </pic:pic>
+              </a:graphicData>
+            </a:graphic>
+          </wp:inline>
+        </w:drawing>
+      </w:r>
+      <w:r>
+        <w:rPr>
+          <w:rtl w:val="0"/>
+        </w:rPr>
+      </w:r>
+    </w:p>
+    <w:p>
+      <w:pPr>
+        <w:ind w:left="720" w:firstLine="0"/>
+        <w:jc w:val="left"/>
+        <w:rPr/>
+      </w:pPr>
+      <w:r>
+        <w:rPr>
+          <w:rtl w:val="0"/>
+        </w:rPr>
+        <w:t xml:space="preserve">double click the </w:t>
+      </w:r>
+      <w:r>
+        <w:rPr>
+          <w:b w:val="1"/>
+          <w:rtl w:val="0"/>
+        </w:rPr>
+        <w:t xml:space="preserve">GameCenter </w:t>
+      </w:r>
+      <w:r>
+        <w:rPr>
+          <w:rtl w:val="0"/>
+        </w:rPr>
+        <w:t xml:space="preserve">extension icon on your project;</w:t>
+      </w:r>
+      <w:r>
+        <w:rPr/>
+        <w:drawing>
+          <wp:inline distB="114300" distT="114300" distL="114300" distR="114300">
+            <wp:extent cx="3671888" cy="3742501"/>
+            <wp:effectExtent b="0" l="0" r="0" t="0"/>
+            <wp:docPr id="3" name="image1.png"/>
+            <a:graphic>
+              <a:graphicData uri="http://schemas.openxmlformats.org/drawingml/2006/picture">
+                <pic:pic>
+                  <pic:nvPicPr>
+                    <pic:cNvPr id="0" name="image1.png"/>
+                    <pic:cNvPicPr preferRelativeResize="0"/>
+                  </pic:nvPicPr>
+                  <pic:blipFill>
+                    <a:blip r:embed="rId12"/>
+                    <a:srcRect b="0" l="0" r="0" t="0"/>
+                    <a:stretch>
+                      <a:fillRect/>
+                    </a:stretch>
+                  </pic:blipFill>
+                  <pic:spPr>
+                    <a:xfrm>
+                      <a:off x="0" y="0"/>
+                      <a:ext cx="3671888" cy="3742501"/>
+                    </a:xfrm>
+                    <a:prstGeom prst="rect"/>
+                    <a:ln/>
+                  </pic:spPr>
+                </pic:pic>
+              </a:graphicData>
+            </a:graphic>
+          </wp:inline>
+        </w:drawing>
+      </w:r>
+      <w:r>
+        <w:rPr>
+          <w:rtl w:val="0"/>
+        </w:rPr>
+      </w:r>
+    </w:p>
+    <w:p>
+      <w:pPr>
+        <w:ind w:left="720" w:firstLine="0"/>
+        <w:jc w:val="left"/>
+        <w:rPr/>
+      </w:pPr>
+      <w:r>
+        <w:rPr>
+          <w:rtl w:val="0"/>
+        </w:rPr>
+        <w:t xml:space="preserve">click </w:t>
+      </w:r>
+      <w:r>
+        <w:rPr>
+          <w:b w:val="1"/>
+          <w:rtl w:val="0"/>
+        </w:rPr>
+        <w:t xml:space="preserve">iOS </w:t>
+      </w:r>
+      <w:r>
+        <w:rPr>
+          <w:rtl w:val="0"/>
+        </w:rPr>
+        <w:t xml:space="preserve">line under </w:t>
+      </w:r>
+      <w:r>
+        <w:rPr>
+          <w:b w:val="1"/>
+          <w:rtl w:val="0"/>
+        </w:rPr>
+        <w:t xml:space="preserve">Extra Platforms </w:t>
+      </w:r>
+      <w:r>
+        <w:rPr>
+          <w:rtl w:val="0"/>
+        </w:rPr>
+        <w:t xml:space="preserve">this will bring you to the code injection panel;</w:t>
+      </w:r>
+    </w:p>
+    <w:p>
+      <w:pPr>
+        <w:ind w:left="720" w:firstLine="0"/>
+        <w:jc w:val="left"/>
+        <w:rPr/>
+      </w:pPr>
+      <w:r>
+        <w:rPr/>
+        <w:drawing>
+          <wp:inline distB="114300" distT="114300" distL="114300" distR="114300">
+            <wp:extent cx="4462463" cy="3142863"/>
+            <wp:effectExtent b="0" l="0" r="0" t="0"/>
+            <wp:docPr id="1" name="image3.jpg"/>
+            <a:graphic>
+              <a:graphicData uri="http://schemas.openxmlformats.org/drawingml/2006/picture">
+                <pic:pic>
+                  <pic:nvPicPr>
+                    <pic:cNvPr id="0" name="image3.jpg"/>
+                    <pic:cNvPicPr preferRelativeResize="0"/>
+                  </pic:nvPicPr>
+                  <pic:blipFill>
+                    <a:blip r:embed="rId13"/>
+                    <a:srcRect b="0" l="0" r="0" t="0"/>
+                    <a:stretch>
+                      <a:fillRect/>
+                    </a:stretch>
+                  </pic:blipFill>
+                  <pic:spPr>
+                    <a:xfrm>
+                      <a:off x="0" y="0"/>
+                      <a:ext cx="4462463" cy="3142863"/>
+                    </a:xfrm>
+                    <a:prstGeom prst="rect"/>
+                    <a:ln/>
+                  </pic:spPr>
+                </pic:pic>
+              </a:graphicData>
+            </a:graphic>
+          </wp:inline>
+        </w:drawing>
+      </w:r>
+      <w:r>
+        <w:rPr>
+          <w:rtl w:val="0"/>
+        </w:rPr>
+      </w:r>
+    </w:p>
+    <w:p>
+      <w:pPr>
+        <w:ind w:left="720" w:firstLine="0"/>
+        <w:jc w:val="left"/>
+        <w:rPr/>
+      </w:pPr>
+      <w:r>
+        <w:rPr>
+          <w:rtl w:val="0"/>
+        </w:rPr>
+        <w:t xml:space="preserve">in this panel you need to add/replace </w:t>
+      </w:r>
+      <w:r>
+        <w:rPr>
+          <w:b w:val="1"/>
+          <w:rtl w:val="0"/>
+        </w:rPr>
+        <w:t xml:space="preserve">(1) </w:t>
+      </w:r>
+      <w:r>
+        <w:rPr>
+          <w:rtl w:val="0"/>
+        </w:rPr>
+        <w:t xml:space="preserve">which will configure the XCode project to use the name of the iCloud container you previously created and </w:t>
+      </w:r>
+      <w:r>
+        <w:rPr>
+          <w:b w:val="1"/>
+          <w:rtl w:val="0"/>
+        </w:rPr>
+        <w:t xml:space="preserve">(2) </w:t>
+      </w:r>
+      <w:r>
+        <w:rPr>
+          <w:rtl w:val="0"/>
+        </w:rPr>
+        <w:t xml:space="preserve">this will make sure the iCloud Drive services permissions are automatically added.</w:t>
+      </w:r>
       <w:r>
         <w:rPr>
           <w:rtl w:val="0"/>
@@ -5466,7 +5769,7 @@
         </w:rPr>
         <w:t xml:space="preserve">: This feature will only work if the end user’s iOS device iCloud Drive is turned on. This feature also requires the developer’s project to have a dedicated container defined for the app (defined on the Apple’s </w:t>
       </w:r>
-      <w:hyperlink r:id="rId11">
+      <w:hyperlink r:id="rId14">
         <w:r>
           <w:rPr>
             <w:color w:val="1155cc"/>
@@ -6488,7 +6791,7 @@
         <w:rPr>
           <w:rtl w:val="0"/>
         </w:rPr>
-        <w:t xml:space="preserve">GameCenter_Achievements_Report(achievementId, percent)</w:t>
+        <w:t xml:space="preserve">GameCenter_Achievement_Report(achievementId, percent)</w:t>
       </w:r>
       <w:r>
         <w:rPr>
@@ -6574,6 +6877,31 @@
           <w:rtl w:val="0"/>
         </w:rPr>
         <w:t xml:space="preserve">} whether or not the task succeeded.</w:t>
+      </w:r>
+    </w:p>
+    <w:p>
+      <w:pPr>
+        <w:ind w:left="720" w:firstLine="0"/>
+        <w:rPr/>
+      </w:pPr>
+      <w:r>
+        <w:rPr>
+          <w:rtl w:val="0"/>
+        </w:rPr>
+        <w:t xml:space="preserve">achievement_id: {</w:t>
+      </w:r>
+      <w:r>
+        <w:rPr>
+          <w:i w:val="1"/>
+          <w:rtl w:val="0"/>
+        </w:rPr>
+        <w:t xml:space="preserve">string</w:t>
+      </w:r>
+      <w:r>
+        <w:rPr>
+          <w:rtl w:val="0"/>
+        </w:rPr>
+        <w:t xml:space="preserve">} The unique name of the achievement.</w:t>
       </w:r>
     </w:p>
     <w:p>
@@ -6599,7 +6927,7 @@
         <w:rPr>
           <w:rtl w:val="0"/>
         </w:rPr>
-        <w:t xml:space="preserve">GameCenter_Achievements_ResetAll()</w:t>
+        <w:t xml:space="preserve">GameCenter_Achievement_ResetAll()</w:t>
       </w:r>
     </w:p>
     <w:p>
@@ -6678,6 +7006,42 @@
     </w:p>
     <w:p>
       <w:pPr>
+        <w:pStyle w:val="Heading3"/>
+        <w:rPr/>
+      </w:pPr>
+      <w:bookmarkStart w:colFirst="0" w:colLast="0" w:name="_vrryxnl7p681" w:id="25"/>
+      <w:bookmarkEnd w:id="25"/>
+      <w:r>
+        <w:rPr>
+          <w:rtl w:val="0"/>
+        </w:rPr>
+        <w:t xml:space="preserve">GameCenter_Achievement_Load()</w:t>
+      </w:r>
+    </w:p>
+    <w:p>
+      <w:pPr>
+        <w:rPr/>
+      </w:pPr>
+      <w:r>
+        <w:rPr>
+          <w:rtl w:val="0"/>
+        </w:rPr>
+        <w:t xml:space="preserve">Description: This function will load data from all the achievements the player has progressed on.</w:t>
+      </w:r>
+    </w:p>
+    <w:p>
+      <w:pPr>
+        <w:rPr/>
+      </w:pPr>
+      <w:r>
+        <w:rPr>
+          <w:rtl w:val="0"/>
+        </w:rPr>
+        <w:t xml:space="preserve">Triggers: ASYNC SOCIAL EVENT</w:t>
+      </w:r>
+    </w:p>
+    <w:p>
+      <w:pPr>
         <w:ind w:left="720" w:firstLine="0"/>
         <w:rPr/>
       </w:pPr>
@@ -6685,6 +7049,117 @@
         <w:rPr>
           <w:rtl w:val="0"/>
         </w:rPr>
+        <w:t xml:space="preserve">type: "GameCenter_Achievements_Load"</w:t>
+      </w:r>
+    </w:p>
+    <w:p>
+      <w:pPr>
+        <w:ind w:left="720" w:firstLine="0"/>
+        <w:rPr/>
+      </w:pPr>
+      <w:r>
+        <w:rPr>
+          <w:rtl w:val="0"/>
+        </w:rPr>
+        <w:t xml:space="preserve">success: {</w:t>
+      </w:r>
+      <w:r>
+        <w:rPr>
+          <w:i w:val="1"/>
+          <w:rtl w:val="0"/>
+        </w:rPr>
+        <w:t xml:space="preserve">boolean</w:t>
+      </w:r>
+      <w:r>
+        <w:rPr>
+          <w:rtl w:val="0"/>
+        </w:rPr>
+        <w:t xml:space="preserve">} whether or not the task succeeded.</w:t>
+      </w:r>
+    </w:p>
+    <w:p>
+      <w:pPr>
+        <w:ind w:left="720" w:firstLine="0"/>
+        <w:rPr/>
+      </w:pPr>
+      <w:r>
+        <w:rPr>
+          <w:rtl w:val="0"/>
+        </w:rPr>
+        <w:t xml:space="preserve">data: {Array.</w:t>
+      </w:r>
+      <w:hyperlink w:anchor="_6as3kprjdead">
+        <w:r>
+          <w:rPr>
+            <w:color w:val="1155cc"/>
+            <w:u w:val="single"/>
+            <w:rtl w:val="0"/>
+          </w:rPr>
+          <w:t xml:space="preserve">AchievementJSON</w:t>
+        </w:r>
+      </w:hyperlink>
+      <w:r>
+        <w:rPr>
+          <w:rtl w:val="0"/>
+        </w:rPr>
+        <w:t xml:space="preserve">} A </w:t>
+      </w:r>
+      <w:r>
+        <w:rPr>
+          <w:b w:val="1"/>
+          <w:rtl w:val="0"/>
+        </w:rPr>
+        <w:t xml:space="preserve">json formatted string</w:t>
+      </w:r>
+      <w:r>
+        <w:rPr>
+          <w:rtl w:val="0"/>
+        </w:rPr>
+        <w:t xml:space="preserve"> containing an array of  </w:t>
+      </w:r>
+      <w:hyperlink w:anchor="_6as3kprjdead">
+        <w:r>
+          <w:rPr>
+            <w:color w:val="1155cc"/>
+            <w:u w:val="single"/>
+            <w:rtl w:val="0"/>
+          </w:rPr>
+          <w:t xml:space="preserve">AchievementJSON</w:t>
+        </w:r>
+      </w:hyperlink>
+      <w:r>
+        <w:rPr>
+          <w:rtl w:val="0"/>
+        </w:rPr>
+        <w:t xml:space="preserve"> </w:t>
+      </w:r>
+      <w:r>
+        <w:rPr>
+          <w:rtl w:val="0"/>
+        </w:rPr>
+        <w:t xml:space="preserve">information (can be parsed into a struct using json_parse)</w:t>
+      </w:r>
+    </w:p>
+    <w:p>
+      <w:pPr>
+        <w:ind w:left="720" w:firstLine="0"/>
+        <w:rPr/>
+      </w:pPr>
+      <w:r>
+        <w:rPr>
+          <w:rtl w:val="0"/>
+        </w:rPr>
+      </w:r>
+    </w:p>
+    <w:p>
+      <w:pPr>
+        <w:ind w:left="720" w:firstLine="0"/>
+        <w:rPr/>
+      </w:pPr>
+      <w:r>
+        <w:rPr>
+          <w:rtl w:val="0"/>
+        </w:rPr>
       </w:r>
     </w:p>
     <w:p>
@@ -6693,8 +7168,8 @@
         <w:pageBreakBefore w:val="0"/>
         <w:rPr/>
       </w:pPr>
-      <w:bookmarkStart w:colFirst="0" w:colLast="0" w:name="_knk570kkj7u7" w:id="25"/>
-      <w:bookmarkEnd w:id="25"/>
+      <w:bookmarkStart w:colFirst="0" w:colLast="0" w:name="_knk570kkj7u7" w:id="26"/>
+      <w:bookmarkEnd w:id="26"/>
       <w:r>
         <w:br w:type="page"/>
       </w:r>
@@ -6709,8 +7184,8 @@
         <w:pStyle w:val="Heading2"/>
         <w:rPr/>
       </w:pPr>
-      <w:bookmarkStart w:colFirst="0" w:colLast="0" w:name="_ccqoa27j9h97" w:id="26"/>
-      <w:bookmarkEnd w:id="26"/>
+      <w:bookmarkStart w:colFirst="0" w:colLast="0" w:name="_ccqoa27j9h97" w:id="27"/>
+      <w:bookmarkEnd w:id="27"/>
       <w:r>
         <w:rPr>
           <w:rtl w:val="0"/>
@@ -6730,8 +7205,8 @@
         <w:pageBreakBefore w:val="0"/>
         <w:rPr/>
       </w:pPr>
-      <w:bookmarkStart w:colFirst="0" w:colLast="0" w:name="_1y810tw" w:id="27"/>
-      <w:bookmarkEnd w:id="27"/>
+      <w:bookmarkStart w:colFirst="0" w:colLast="0" w:name="_1y810tw" w:id="28"/>
+      <w:bookmarkEnd w:id="28"/>
       <w:r>
         <w:rPr>
           <w:rtl w:val="0"/>
@@ -6744,8 +7219,8 @@
         <w:pageBreakBefore w:val="0"/>
         <w:rPr/>
       </w:pPr>
-      <w:bookmarkStart w:colFirst="0" w:colLast="0" w:name="_6uq39h5zsrh9" w:id="28"/>
-      <w:bookmarkEnd w:id="28"/>
+      <w:bookmarkStart w:colFirst="0" w:colLast="0" w:name="_6uq39h5zsrh9" w:id="29"/>
+      <w:bookmarkEnd w:id="29"/>
       <w:r>
         <w:rPr>
           <w:rtl w:val="0"/>
@@ -6913,8 +7388,8 @@
         <w:pStyle w:val="Heading2"/>
         <w:rPr/>
       </w:pPr>
-      <w:bookmarkStart w:colFirst="0" w:colLast="0" w:name="_iu6svnnzo9uj" w:id="29"/>
-      <w:bookmarkEnd w:id="29"/>
+      <w:bookmarkStart w:colFirst="0" w:colLast="0" w:name="_iu6svnnzo9uj" w:id="30"/>
+      <w:bookmarkEnd w:id="30"/>
       <w:r>
         <w:rPr>
           <w:rtl w:val="0"/>
@@ -6941,14 +7416,22 @@
     </w:p>
     <w:p>
       <w:pPr>
-        <w:pStyle w:val="Heading4"/>
-        <w:pageBreakBefore w:val="0"/>
-        <w:rPr/>
-      </w:pPr>
-      <w:bookmarkStart w:colFirst="0" w:colLast="0" w:name="_tlyom0w7b6fp" w:id="30"/>
-      <w:bookmarkEnd w:id="30"/>
-      <w:r>
-        <w:rPr>
+        <w:pStyle w:val="Heading3"/>
+        <w:rPr>
+          <w:rFonts w:ascii="Helvetica Neue" w:cs="Helvetica Neue" w:eastAsia="Helvetica Neue" w:hAnsi="Helvetica Neue"/>
+          <w:b w:val="1"/>
+          <w:sz w:val="24"/>
+          <w:szCs w:val="24"/>
+        </w:rPr>
+      </w:pPr>
+      <w:bookmarkStart w:colFirst="0" w:colLast="0" w:name="_tlyom0w7b6fp" w:id="31"/>
+      <w:bookmarkEnd w:id="31"/>
+      <w:r>
+        <w:rPr>
+          <w:rFonts w:ascii="Helvetica Neue" w:cs="Helvetica Neue" w:eastAsia="Helvetica Neue" w:hAnsi="Helvetica Neue"/>
+          <w:b w:val="1"/>
+          <w:sz w:val="24"/>
+          <w:szCs w:val="24"/>
           <w:rtl w:val="0"/>
         </w:rPr>
         <w:t xml:space="preserve">SavedGames Async Callbacks</w:t>
@@ -6980,11 +7463,22 @@
     <w:p>
       <w:pPr>
         <w:pageBreakBefore w:val="0"/>
+        <w:rPr/>
+      </w:pPr>
+      <w:r>
+        <w:rPr>
+          <w:rtl w:val="0"/>
+        </w:rPr>
+        <w:t xml:space="preserve">Description: This event will be triggered if a conflict was found while writing saved games (conflicts can occur if you have the same game open in different devices at the same time)</w:t>
+      </w:r>
+    </w:p>
+    <w:p>
+      <w:pPr>
+        <w:pageBreakBefore w:val="0"/>
         <w:rPr>
           <w:b w:val="1"/>
         </w:rPr>
       </w:pPr>
-      <w:commentRangeStart w:id="0"/>
       <w:r>
         <w:rPr>
           <w:rtl w:val="0"/>
@@ -7119,6 +7613,46 @@
     <w:p>
       <w:pPr>
         <w:pageBreakBefore w:val="0"/>
+        <w:ind w:left="0" w:firstLine="0"/>
+        <w:rPr/>
+      </w:pPr>
+      <w:r>
+        <w:rPr>
+          <w:rtl w:val="0"/>
+        </w:rPr>
+        <w:t xml:space="preserve">Description: </w:t>
+      </w:r>
+      <w:r>
+        <w:rPr>
+          <w:rtl w:val="0"/>
+        </w:rPr>
+        <w:t xml:space="preserve">This event will trigger when the saved game gets modified you can use it to check if the game was saved from another device. If this event triggers and you didn’t perform a </w:t>
+      </w:r>
+      <w:hyperlink w:anchor="_9ttyih81bgmn">
+        <w:r>
+          <w:rPr>
+            <w:color w:val="1155cc"/>
+            <w:u w:val="single"/>
+            <w:rtl w:val="0"/>
+          </w:rPr>
+          <w:t xml:space="preserve">GameCenter_SavedGames_Save</w:t>
+        </w:r>
+      </w:hyperlink>
+      <w:r>
+        <w:rPr>
+          <w:rtl w:val="0"/>
+        </w:rPr>
+        <w:t xml:space="preserve"> call then this means the game was saved from elsewhere.</w:t>
+      </w:r>
+      <w:r>
+        <w:rPr>
+          <w:rtl w:val="0"/>
+        </w:rPr>
+      </w:r>
+    </w:p>
+    <w:p>
+      <w:pPr>
+        <w:pageBreakBefore w:val="0"/>
         <w:rPr>
           <w:b w:val="1"/>
         </w:rPr>
@@ -7257,21 +7791,6 @@
         </w:rPr>
         <w:t xml:space="preserve"> structure.</w:t>
       </w:r>
-      <w:commentRangeEnd w:id="0"/>
-      <w:r>
-        <w:commentReference w:id="0"/>
-      </w:r>
-      <w:r>
-        <w:rPr>
-          <w:rtl w:val="0"/>
-        </w:rPr>
-      </w:r>
-    </w:p>
-    <w:p>
-      <w:pPr>
-        <w:pageBreakBefore w:val="0"/>
-        <w:rPr/>
-      </w:pPr>
       <w:r>
         <w:rPr>
           <w:rtl w:val="0"/>
@@ -7297,8 +7816,8 @@
           <w:szCs w:val="20"/>
         </w:rPr>
       </w:pPr>
-      <w:bookmarkStart w:colFirst="0" w:colLast="0" w:name="_xqwjm0d4zzxh" w:id="31"/>
-      <w:bookmarkEnd w:id="31"/>
+      <w:bookmarkStart w:colFirst="0" w:colLast="0" w:name="_xqwjm0d4zzxh" w:id="32"/>
+      <w:bookmarkEnd w:id="32"/>
       <w:r>
         <w:rPr>
           <w:sz w:val="20"/>
@@ -7462,8 +7981,8 @@
         <w:pageBreakBefore w:val="0"/>
         <w:rPr/>
       </w:pPr>
-      <w:bookmarkStart w:colFirst="0" w:colLast="0" w:name="_9ttyih81bgmn" w:id="32"/>
-      <w:bookmarkEnd w:id="32"/>
+      <w:bookmarkStart w:colFirst="0" w:colLast="0" w:name="_9ttyih81bgmn" w:id="33"/>
+      <w:bookmarkEnd w:id="33"/>
       <w:r>
         <w:rPr>
           <w:sz w:val="20"/>
@@ -7698,8 +8217,8 @@
         <w:pageBreakBefore w:val="0"/>
         <w:rPr/>
       </w:pPr>
-      <w:bookmarkStart w:colFirst="0" w:colLast="0" w:name="_7oxv0xanagz" w:id="33"/>
-      <w:bookmarkEnd w:id="33"/>
+      <w:bookmarkStart w:colFirst="0" w:colLast="0" w:name="_7oxv0xanagz" w:id="34"/>
+      <w:bookmarkEnd w:id="34"/>
       <w:r>
         <w:rPr>
           <w:sz w:val="20"/>
@@ -7846,8 +8365,8 @@
         <w:pageBreakBefore w:val="0"/>
         <w:rPr/>
       </w:pPr>
-      <w:bookmarkStart w:colFirst="0" w:colLast="0" w:name="_xitceq4ebqfh" w:id="34"/>
-      <w:bookmarkEnd w:id="34"/>
+      <w:bookmarkStart w:colFirst="0" w:colLast="0" w:name="_xitceq4ebqfh" w:id="35"/>
+      <w:bookmarkEnd w:id="35"/>
       <w:r>
         <w:rPr>
           <w:sz w:val="20"/>
@@ -8041,8 +8560,8 @@
         <w:pageBreakBefore w:val="0"/>
         <w:rPr/>
       </w:pPr>
-      <w:bookmarkStart w:colFirst="0" w:colLast="0" w:name="_usrgv6kjwa8i" w:id="35"/>
-      <w:bookmarkEnd w:id="35"/>
+      <w:bookmarkStart w:colFirst="0" w:colLast="0" w:name="_usrgv6kjwa8i" w:id="36"/>
+      <w:bookmarkEnd w:id="36"/>
       <w:r>
         <w:rPr>
           <w:sz w:val="20"/>
@@ -8270,8 +8789,8 @@
         <w:pageBreakBefore w:val="0"/>
         <w:rPr/>
       </w:pPr>
-      <w:bookmarkStart w:colFirst="0" w:colLast="0" w:name="_pcfxefjdj70t" w:id="36"/>
-      <w:bookmarkEnd w:id="36"/>
+      <w:bookmarkStart w:colFirst="0" w:colLast="0" w:name="_pcfxefjdj70t" w:id="37"/>
+      <w:bookmarkEnd w:id="37"/>
       <w:r>
         <w:rPr>
           <w:rtl w:val="0"/>
@@ -8284,8 +8803,8 @@
         <w:pageBreakBefore w:val="0"/>
         <w:rPr/>
       </w:pPr>
-      <w:bookmarkStart w:colFirst="0" w:colLast="0" w:name="_w5lb51sdejw8" w:id="37"/>
-      <w:bookmarkEnd w:id="37"/>
+      <w:bookmarkStart w:colFirst="0" w:colLast="0" w:name="_w5lb51sdejw8" w:id="38"/>
+      <w:bookmarkEnd w:id="38"/>
       <w:r>
         <w:br w:type="page"/>
       </w:r>
@@ -8301,8 +8820,8 @@
         <w:pageBreakBefore w:val="0"/>
         <w:rPr/>
       </w:pPr>
-      <w:bookmarkStart w:colFirst="0" w:colLast="0" w:name="_4dgemmw06pc1" w:id="38"/>
-      <w:bookmarkEnd w:id="38"/>
+      <w:bookmarkStart w:colFirst="0" w:colLast="0" w:name="_4dgemmw06pc1" w:id="39"/>
+      <w:bookmarkEnd w:id="39"/>
       <w:r>
         <w:rPr>
           <w:rtl w:val="0"/>
@@ -8327,8 +8846,8 @@
         <w:pageBreakBefore w:val="0"/>
         <w:rPr/>
       </w:pPr>
-      <w:bookmarkStart w:colFirst="0" w:colLast="0" w:name="_f8v5exk7o3fh" w:id="39"/>
-      <w:bookmarkEnd w:id="39"/>
+      <w:bookmarkStart w:colFirst="0" w:colLast="0" w:name="_f8v5exk7o3fh" w:id="40"/>
+      <w:bookmarkEnd w:id="40"/>
       <w:r>
         <w:rPr>
           <w:rtl w:val="0"/>
@@ -8407,8 +8926,8 @@
         <w:pageBreakBefore w:val="0"/>
         <w:rPr/>
       </w:pPr>
-      <w:bookmarkStart w:colFirst="0" w:colLast="0" w:name="_9631rbddsw64" w:id="40"/>
-      <w:bookmarkEnd w:id="40"/>
+      <w:bookmarkStart w:colFirst="0" w:colLast="0" w:name="_9631rbddsw64" w:id="41"/>
+      <w:bookmarkEnd w:id="41"/>
       <w:r>
         <w:rPr>
           <w:rtl w:val="0"/>
@@ -8531,8 +9050,8 @@
         <w:pageBreakBefore w:val="0"/>
         <w:rPr/>
       </w:pPr>
-      <w:bookmarkStart w:colFirst="0" w:colLast="0" w:name="_rbiynzp653i2" w:id="41"/>
-      <w:bookmarkEnd w:id="41"/>
+      <w:bookmarkStart w:colFirst="0" w:colLast="0" w:name="_rbiynzp653i2" w:id="42"/>
+      <w:bookmarkEnd w:id="42"/>
       <w:r>
         <w:rPr>
           <w:rtl w:val="0"/>
@@ -8607,8 +9126,8 @@
         <w:pageBreakBefore w:val="0"/>
         <w:rPr/>
       </w:pPr>
-      <w:bookmarkStart w:colFirst="0" w:colLast="0" w:name="_nj2ebgfvang" w:id="42"/>
-      <w:bookmarkEnd w:id="42"/>
+      <w:bookmarkStart w:colFirst="0" w:colLast="0" w:name="_nj2ebgfvang" w:id="43"/>
+      <w:bookmarkEnd w:id="43"/>
       <w:r>
         <w:rPr>
           <w:rtl w:val="0"/>
@@ -8786,8 +9305,8 @@
         <w:pageBreakBefore w:val="0"/>
         <w:rPr/>
       </w:pPr>
-      <w:bookmarkStart w:colFirst="0" w:colLast="0" w:name="_j161x7oc8j3b" w:id="43"/>
-      <w:bookmarkEnd w:id="43"/>
+      <w:bookmarkStart w:colFirst="0" w:colLast="0" w:name="_j161x7oc8j3b" w:id="44"/>
+      <w:bookmarkEnd w:id="44"/>
       <w:r>
         <w:rPr>
           <w:rtl w:val="0"/>
@@ -8898,8 +9417,8 @@
         <w:pageBreakBefore w:val="0"/>
         <w:rPr/>
       </w:pPr>
-      <w:bookmarkStart w:colFirst="0" w:colLast="0" w:name="_443zsdtvhkg7" w:id="44"/>
-      <w:bookmarkEnd w:id="44"/>
+      <w:bookmarkStart w:colFirst="0" w:colLast="0" w:name="_443zsdtvhkg7" w:id="45"/>
+      <w:bookmarkEnd w:id="45"/>
       <w:r>
         <w:br w:type="page"/>
       </w:r>
@@ -8915,8 +9434,8 @@
         <w:pageBreakBefore w:val="0"/>
         <w:rPr/>
       </w:pPr>
-      <w:bookmarkStart w:colFirst="0" w:colLast="0" w:name="_a14htek09k9c" w:id="45"/>
-      <w:bookmarkEnd w:id="45"/>
+      <w:bookmarkStart w:colFirst="0" w:colLast="0" w:name="_a14htek09k9c" w:id="46"/>
+      <w:bookmarkEnd w:id="46"/>
       <w:r>
         <w:rPr>
           <w:rtl w:val="0"/>
@@ -8930,8 +9449,8 @@
         <w:pageBreakBefore w:val="0"/>
         <w:rPr/>
       </w:pPr>
-      <w:bookmarkStart w:colFirst="0" w:colLast="0" w:name="_ot5lkdltphpy" w:id="46"/>
-      <w:bookmarkEnd w:id="46"/>
+      <w:bookmarkStart w:colFirst="0" w:colLast="0" w:name="_ot5lkdltphpy" w:id="47"/>
+      <w:bookmarkEnd w:id="47"/>
       <w:r>
         <w:rPr>
           <w:rtl w:val="0"/>
@@ -8944,9 +9463,8 @@
         <w:pageBreakBefore w:val="0"/>
         <w:rPr/>
       </w:pPr>
-      <w:bookmarkStart w:colFirst="0" w:colLast="0" w:name="_wg2z1gbbq0e9" w:id="47"/>
-      <w:bookmarkEnd w:id="47"/>
-      <w:commentRangeStart w:id="1"/>
+      <w:bookmarkStart w:colFirst="0" w:colLast="0" w:name="_wg2z1gbbq0e9" w:id="48"/>
+      <w:bookmarkEnd w:id="48"/>
       <w:r>
         <w:rPr>
           <w:rtl w:val="0"/>
@@ -8964,11 +9482,41 @@
           <w:rFonts w:ascii="Arial Unicode MS" w:cs="Arial Unicode MS" w:eastAsia="Arial Unicode MS" w:hAnsi="Arial Unicode MS"/>
           <w:rtl w:val="0"/>
         </w:rPr>
-        <w:t xml:space="preserve">→ alias</w:t>
+        <w:t xml:space="preserve">→ alias: </w:t>
+      </w:r>
+      <w:r>
+        <w:rPr>
+          <w:rtl w:val="0"/>
+        </w:rPr>
+        <w:t xml:space="preserve">A string the player chooses to identify themself to other players.</w:t>
+      </w:r>
+      <w:r>
+        <w:rPr>
+          <w:rFonts w:ascii="Arial Unicode MS" w:cs="Arial Unicode MS" w:eastAsia="Arial Unicode MS" w:hAnsi="Arial Unicode MS"/>
+          <w:rtl w:val="0"/>
+        </w:rPr>
         <w:br w:type="textWrapping"/>
-        <w:t xml:space="preserve">→ displayName</w:t>
+        <w:t xml:space="preserve">→ displayName: </w:t>
+      </w:r>
+      <w:r>
+        <w:rPr>
+          <w:rtl w:val="0"/>
+        </w:rPr>
+        <w:t xml:space="preserve">A string to display for the player.</w:t>
+      </w:r>
+      <w:r>
+        <w:rPr>
+          <w:rFonts w:ascii="Arial Unicode MS" w:cs="Arial Unicode MS" w:eastAsia="Arial Unicode MS" w:hAnsi="Arial Unicode MS"/>
+          <w:rtl w:val="0"/>
+        </w:rPr>
         <w:br w:type="textWrapping"/>
-        <w:t xml:space="preserve">→ playerID</w:t>
+        <w:t xml:space="preserve">→ playerID: </w:t>
+      </w:r>
+      <w:r>
+        <w:rPr>
+          <w:rtl w:val="0"/>
+        </w:rPr>
+        <w:t xml:space="preserve">A unique identifier for a player of the game.</w:t>
       </w:r>
     </w:p>
     <w:p>
@@ -8985,11 +9533,80 @@
     <w:p>
       <w:pPr>
         <w:pStyle w:val="Heading2"/>
-        <w:pageBreakBefore w:val="0"/>
-        <w:rPr/>
-      </w:pPr>
-      <w:bookmarkStart w:colFirst="0" w:colLast="0" w:name="_dcgj122pn4xu" w:id="48"/>
-      <w:bookmarkEnd w:id="48"/>
+        <w:rPr/>
+      </w:pPr>
+      <w:bookmarkStart w:colFirst="0" w:colLast="0" w:name="_6as3kprjdead" w:id="49"/>
+      <w:bookmarkEnd w:id="49"/>
+      <w:r>
+        <w:rPr>
+          <w:rtl w:val="0"/>
+        </w:rPr>
+        <w:t xml:space="preserve">AchievementJSON</w:t>
+      </w:r>
+    </w:p>
+    <w:p>
+      <w:pPr>
+        <w:rPr/>
+      </w:pPr>
+      <w:r>
+        <w:rPr>
+          <w:rFonts w:ascii="Arial Unicode MS" w:cs="Arial Unicode MS" w:eastAsia="Arial Unicode MS" w:hAnsi="Arial Unicode MS"/>
+          <w:rtl w:val="0"/>
+        </w:rPr>
+        <w:t xml:space="preserve">→ identifier: A string that identifies the current achievement.</w:t>
+        <w:br w:type="textWrapping"/>
+        <w:t xml:space="preserve">→ percentComplete: The complete percentage of the achievement.</w:t>
+        <w:br w:type="textWrapping"/>
+        <w:t xml:space="preserve">→ isComplete: Whether or not the achievement was completed.</w:t>
+        <w:br w:type="textWrapping"/>
+        <w:t xml:space="preserve">→ showsCompletionBanner: Whether or not the achievement shows a completion banner.</w:t>
+        <w:br w:type="textWrapping"/>
+        <w:t xml:space="preserve">→ player: a </w:t>
+      </w:r>
+      <w:hyperlink w:anchor="_wg2z1gbbq0e9">
+        <w:r>
+          <w:rPr>
+            <w:color w:val="1155cc"/>
+            <w:u w:val="single"/>
+            <w:rtl w:val="0"/>
+          </w:rPr>
+          <w:t xml:space="preserve">PlayerJSON</w:t>
+        </w:r>
+      </w:hyperlink>
+      <w:r>
+        <w:rPr>
+          <w:rFonts w:ascii="Arial Unicode MS" w:cs="Arial Unicode MS" w:eastAsia="Arial Unicode MS" w:hAnsi="Arial Unicode MS"/>
+          <w:rtl w:val="0"/>
+        </w:rPr>
+        <w:t xml:space="preserve"> struct.</w:t>
+        <w:br w:type="textWrapping"/>
+        <w:t xml:space="preserve">→ lastReportedDate: A GameMaker compliant date from when the last report occurred.</w:t>
+      </w:r>
+      <w:r>
+        <w:rPr>
+          <w:rtl w:val="0"/>
+        </w:rPr>
+      </w:r>
+    </w:p>
+    <w:p>
+      <w:pPr>
+        <w:pageBreakBefore w:val="0"/>
+        <w:rPr/>
+      </w:pPr>
+      <w:r>
+        <w:rPr>
+          <w:rtl w:val="0"/>
+        </w:rPr>
+      </w:r>
+    </w:p>
+    <w:p>
+      <w:pPr>
+        <w:pStyle w:val="Heading2"/>
+        <w:pageBreakBefore w:val="0"/>
+        <w:rPr/>
+      </w:pPr>
+      <w:bookmarkStart w:colFirst="0" w:colLast="0" w:name="_dcgj122pn4xu" w:id="50"/>
+      <w:bookmarkEnd w:id="50"/>
       <w:r>
         <w:rPr>
           <w:rtl w:val="0"/>
@@ -9007,7 +9624,7 @@
           <w:rFonts w:ascii="Arial Unicode MS" w:cs="Arial Unicode MS" w:eastAsia="Arial Unicode MS" w:hAnsi="Arial Unicode MS"/>
           <w:rtl w:val="0"/>
         </w:rPr>
-        <w:t xml:space="preserve">→ playerID</w:t>
+        <w:t xml:space="preserve">→ playerID: A unique identifier for a player of the game.</w:t>
       </w:r>
       <w:r>
         <w:rPr>
@@ -9015,15 +9632,47 @@
           <w:rtl w:val="0"/>
         </w:rPr>
         <w:br w:type="textWrapping"/>
-        <w:t xml:space="preserve">→ deviceName</w:t>
+        <w:t xml:space="preserve">→ deviceName: </w:t>
+      </w:r>
+      <w:r>
+        <w:rPr>
+          <w:rtl w:val="0"/>
+        </w:rPr>
+        <w:t xml:space="preserve">The name of the device that the player used to save the game.</w:t>
+      </w:r>
+      <w:r>
+        <w:rPr>
+          <w:rFonts w:ascii="Arial Unicode MS" w:cs="Arial Unicode MS" w:eastAsia="Arial Unicode MS" w:hAnsi="Arial Unicode MS"/>
+          <w:rtl w:val="0"/>
+        </w:rPr>
         <w:br w:type="textWrapping"/>
-        <w:t xml:space="preserve">→ modificationDate</w:t>
+        <w:t xml:space="preserve">→ modificationDate: </w:t>
+      </w:r>
+      <w:r>
+        <w:rPr>
+          <w:rtl w:val="0"/>
+        </w:rPr>
+        <w:t xml:space="preserve">The date when you saved the game data or modified it.</w:t>
+      </w:r>
+      <w:r>
+        <w:rPr>
+          <w:rFonts w:ascii="Arial Unicode MS" w:cs="Arial Unicode MS" w:eastAsia="Arial Unicode MS" w:hAnsi="Arial Unicode MS"/>
+          <w:rtl w:val="0"/>
+        </w:rPr>
         <w:br w:type="textWrapping"/>
         <w:t xml:space="preserve">→ name</w:t>
       </w:r>
-      <w:commentRangeEnd w:id="1"/>
-      <w:r>
-        <w:commentReference w:id="1"/>
+      <w:r>
+        <w:rPr>
+          <w:rtl w:val="0"/>
+        </w:rPr>
+        <w:t xml:space="preserve">: </w:t>
+      </w:r>
+      <w:r>
+        <w:rPr>
+          <w:rtl w:val="0"/>
+        </w:rPr>
+        <w:t xml:space="preserve">The name of the saved game.</w:t>
       </w:r>
       <w:r>
         <w:rPr>
@@ -9051,8 +9700,8 @@
         <w:pageBreakBefore w:val="0"/>
         <w:rPr/>
       </w:pPr>
-      <w:bookmarkStart w:colFirst="0" w:colLast="0" w:name="_kt37qkwjla42" w:id="49"/>
-      <w:bookmarkEnd w:id="49"/>
+      <w:bookmarkStart w:colFirst="0" w:colLast="0" w:name="_kt37qkwjla42" w:id="51"/>
+      <w:bookmarkEnd w:id="51"/>
       <w:r>
         <w:rPr>
           <w:rtl w:val="0"/>
@@ -9077,8 +9726,8 @@
         <w:pageBreakBefore w:val="0"/>
         <w:rPr/>
       </w:pPr>
-      <w:bookmarkStart w:colFirst="0" w:colLast="0" w:name="_gnlqe441jygo" w:id="50"/>
-      <w:bookmarkEnd w:id="50"/>
+      <w:bookmarkStart w:colFirst="0" w:colLast="0" w:name="_gnlqe441jygo" w:id="52"/>
+      <w:bookmarkEnd w:id="52"/>
       <w:r>
         <w:rPr>
           <w:rtl w:val="0"/>
@@ -9119,8 +9768,8 @@
         <w:pageBreakBefore w:val="0"/>
         <w:rPr/>
       </w:pPr>
-      <w:bookmarkStart w:colFirst="0" w:colLast="0" w:name="_3fwokq0" w:id="51"/>
-      <w:bookmarkEnd w:id="51"/>
+      <w:bookmarkStart w:colFirst="0" w:colLast="0" w:name="_3fwokq0" w:id="53"/>
+      <w:bookmarkEnd w:id="53"/>
       <w:r>
         <w:rPr>
           <w:rtl w:val="0"/>
@@ -9164,113 +9813,6 @@
     </w:sectPr>
   </w:body>
 </w:document>
-</file>
-
-<file path=word/comments.xml><?xml version="1.0" encoding="utf-8"?>
-<w:comments xmlns:mc="http://schemas.openxmlformats.org/markup-compatibility/2006" xmlns:o="urn:schemas-microsoft-com:office:office" xmlns:r="http://schemas.openxmlformats.org/officeDocument/2006/relationships" xmlns:m="http://schemas.openxmlformats.org/officeDocument/2006/math" xmlns:v="urn:schemas-microsoft-com:vml" xmlns:wp="http://schemas.openxmlformats.org/drawingml/2006/wordprocessingDrawing" xmlns:w10="urn:schemas-microsoft-com:office:word" xmlns:w="http://schemas.openxmlformats.org/wordprocessingml/2006/main" xmlns:wne="http://schemas.microsoft.com/office/word/2006/wordml" xmlns:sl="http://schemas.openxmlformats.org/schemaLibrary/2006/main" xmlns:a="http://schemas.openxmlformats.org/drawingml/2006/main" xmlns:pic="http://schemas.openxmlformats.org/drawingml/2006/picture" xmlns:c="http://schemas.openxmlformats.org/drawingml/2006/chart" xmlns:lc="http://schemas.openxmlformats.org/drawingml/2006/lockedCanvas" xmlns:dgm="http://schemas.openxmlformats.org/drawingml/2006/diagram" xmlns:wps="http://schemas.microsoft.com/office/word/2010/wordprocessingShape" xmlns:wpg="http://schemas.microsoft.com/office/word/2010/wordprocessingGroup" xmlns:w14="http://schemas.microsoft.com/office/word/2010/wordml" xmlns:w15="http://schemas.microsoft.com/office/word/2012/wordml">
-  <w:comment w:author="Gurpreet Singh Matharoo" w:id="1" w:date="2021-08-13T06:25:29Z">
-    <w:p>
-      <w:pPr>
-        <w:keepNext w:val="0"/>
-        <w:keepLines w:val="0"/>
-        <w:pageBreakBefore w:val="0"/>
-        <w:widowControl w:val="0"/>
-        <w:pBdr>
-          <w:top w:space="0" w:sz="0" w:val="nil"/>
-          <w:left w:space="0" w:sz="0" w:val="nil"/>
-          <w:bottom w:space="0" w:sz="0" w:val="nil"/>
-          <w:right w:space="0" w:sz="0" w:val="nil"/>
-          <w:between w:space="0" w:sz="0" w:val="nil"/>
-        </w:pBdr>
-        <w:shd w:fill="auto" w:val="clear"/>
-        <w:spacing w:after="0" w:before="0" w:line="240" w:lineRule="auto"/>
-        <w:ind w:left="0" w:right="0" w:firstLine="0"/>
-        <w:jc w:val="left"/>
-        <w:rPr>
-          <w:rFonts w:ascii="Arial" w:cs="Arial" w:eastAsia="Arial" w:hAnsi="Arial"/>
-          <w:b w:val="0"/>
-          <w:i w:val="0"/>
-          <w:smallCaps w:val="0"/>
-          <w:strike w:val="0"/>
-          <w:color w:val="000000"/>
-          <w:sz w:val="22"/>
-          <w:szCs w:val="22"/>
-          <w:u w:val="none"/>
-          <w:shd w:fill="auto" w:val="clear"/>
-          <w:vertAlign w:val="baseline"/>
-        </w:rPr>
-      </w:pPr>
-      <w:r>
-        <w:rPr>
-          <w:rFonts w:ascii="Arial" w:cs="Arial" w:eastAsia="Arial" w:hAnsi="Arial"/>
-          <w:b w:val="0"/>
-          <w:i w:val="0"/>
-          <w:smallCaps w:val="0"/>
-          <w:strike w:val="0"/>
-          <w:color w:val="000000"/>
-          <w:sz w:val="22"/>
-          <w:szCs w:val="22"/>
-          <w:u w:val="none"/>
-          <w:shd w:fill="auto" w:val="clear"/>
-          <w:vertAlign w:val="baseline"/>
-          <w:rtl w:val="0"/>
-        </w:rPr>
-        <w:t xml:space="preserve">Would be good to include example values for these struct members</w:t>
-      </w:r>
-    </w:p>
-  </w:comment>
-  <w:comment w:author="Gurpreet Singh Matharoo" w:id="0" w:date="2021-08-13T06:21:42Z">
-    <w:p>
-      <w:pPr>
-        <w:keepNext w:val="0"/>
-        <w:keepLines w:val="0"/>
-        <w:pageBreakBefore w:val="0"/>
-        <w:widowControl w:val="0"/>
-        <w:pBdr>
-          <w:top w:space="0" w:sz="0" w:val="nil"/>
-          <w:left w:space="0" w:sz="0" w:val="nil"/>
-          <w:bottom w:space="0" w:sz="0" w:val="nil"/>
-          <w:right w:space="0" w:sz="0" w:val="nil"/>
-          <w:between w:space="0" w:sz="0" w:val="nil"/>
-        </w:pBdr>
-        <w:shd w:fill="auto" w:val="clear"/>
-        <w:spacing w:after="0" w:before="0" w:line="240" w:lineRule="auto"/>
-        <w:ind w:left="0" w:right="0" w:firstLine="0"/>
-        <w:jc w:val="left"/>
-        <w:rPr>
-          <w:rFonts w:ascii="Arial" w:cs="Arial" w:eastAsia="Arial" w:hAnsi="Arial"/>
-          <w:b w:val="0"/>
-          <w:i w:val="0"/>
-          <w:smallCaps w:val="0"/>
-          <w:strike w:val="0"/>
-          <w:color w:val="000000"/>
-          <w:sz w:val="22"/>
-          <w:szCs w:val="22"/>
-          <w:u w:val="none"/>
-          <w:shd w:fill="auto" w:val="clear"/>
-          <w:vertAlign w:val="baseline"/>
-        </w:rPr>
-      </w:pPr>
-      <w:r>
-        <w:rPr>
-          <w:rFonts w:ascii="Arial" w:cs="Arial" w:eastAsia="Arial" w:hAnsi="Arial"/>
-          <w:b w:val="0"/>
-          <w:i w:val="0"/>
-          <w:smallCaps w:val="0"/>
-          <w:strike w:val="0"/>
-          <w:color w:val="000000"/>
-          <w:sz w:val="22"/>
-          <w:szCs w:val="22"/>
-          <w:u w:val="none"/>
-          <w:shd w:fill="auto" w:val="clear"/>
-          <w:vertAlign w:val="baseline"/>
-          <w:rtl w:val="0"/>
-        </w:rPr>
-        <w:t xml:space="preserve">Would be good to have explanations on what these events actually mean.</w:t>
-      </w:r>
-    </w:p>
-  </w:comment>
-</w:comments>
 </file>
 
 <file path=word/numbering.xml><?xml version="1.0" encoding="utf-8"?>

</xml_diff>